<commit_message>
Minor changes to users controller and API document.
</commit_message>
<xml_diff>
--- a/REST API.docx
+++ b/REST API.docx
@@ -123,10 +123,10 @@
         </w:rPr>
         <w:t>json</w:t>
       </w:r>
+      <w:proofErr w:type="spellEnd"/>
       <w:r>
         <w:t>.</w:t>
       </w:r>
-      <w:proofErr w:type="spellEnd"/>
     </w:p>
     <w:p>
       <w:r>
@@ -2037,8 +2037,6 @@
       </w:r>
     </w:p>
     <w:p>
-      <w:bookmarkStart w:id="0" w:name="_GoBack"/>
-      <w:bookmarkEnd w:id="0"/>
       <w:r>
         <w:rPr>
           <w:u w:val="single"/>
@@ -2948,31 +2946,7 @@
             </w:r>
             <w:proofErr w:type="spellEnd"/>
             <w:r>
-              <w:t>": "0",</w:t>
-            </w:r>
-            <w:r>
-              <w:t xml:space="preserve"> </w:t>
-            </w:r>
-            <w:r>
-              <w:t>"title": "</w:t>
-            </w:r>
-            <w:r>
-              <w:t>A title</w:t>
-            </w:r>
-            <w:r>
-              <w:t>",</w:t>
-            </w:r>
-            <w:r>
-              <w:t xml:space="preserve"> </w:t>
-            </w:r>
-            <w:r>
-              <w:t>"content": "</w:t>
-            </w:r>
-            <w:r>
-              <w:t>Content…</w:t>
-            </w:r>
-            <w:r>
-              <w:t>" }</w:t>
+              <w:t>": "0", "title": "A title", "content": "Content…" }</w:t>
             </w:r>
           </w:p>
         </w:tc>
@@ -3132,13 +3106,7 @@
           </w:tcPr>
           <w:p>
             <w:r>
-              <w:t>Send a file not JSON. The</w:t>
-            </w:r>
-            <w:r>
-              <w:t xml:space="preserve"> </w:t>
-            </w:r>
-            <w:r>
-              <w:t>r</w:t>
+              <w:t>Send a file not JSON. The r</w:t>
             </w:r>
             <w:r>
               <w:t>aw file</w:t>
@@ -3513,7 +3481,7 @@
           </w:tcPr>
           <w:p>
             <w:r>
-              <w:t>Delete user</w:t>
+              <w:t>{ }</w:t>
             </w:r>
           </w:p>
         </w:tc>
@@ -3781,19 +3749,8 @@
             <w:r>
               <w:t>",</w:t>
             </w:r>
-          </w:p>
-          <w:p>
-            <w:r>
-              <w:t xml:space="preserve">  "password": "</w:t>
-            </w:r>
-            <w:proofErr w:type="spellStart"/>
-            <w:r>
-              <w:t>oldPassword</w:t>
-            </w:r>
-            <w:proofErr w:type="spellEnd"/>
-            <w:r>
-              <w:t>",</w:t>
-            </w:r>
+            <w:bookmarkStart w:id="0" w:name="_GoBack"/>
+            <w:bookmarkEnd w:id="0"/>
           </w:p>
           <w:p>
             <w:r>

</xml_diff>

<commit_message>
Added get ranks, desks, statuses and groups to the REST API and updated the documentation. Improved JavaDoc comments throughout.
</commit_message>
<xml_diff>
--- a/REST API.docx
+++ b/REST API.docx
@@ -2016,23 +2016,137 @@
           </w:p>
         </w:tc>
       </w:tr>
+      <w:tr>
+        <w:tc>
+          <w:tcPr>
+            <w:tcW w:w="3652" w:type="dxa"/>
+          </w:tcPr>
+          <w:p>
+            <w:r>
+              <w:t>Get all ranks</w:t>
+            </w:r>
+          </w:p>
+        </w:tc>
+        <w:tc>
+          <w:tcPr>
+            <w:tcW w:w="2126" w:type="dxa"/>
+          </w:tcPr>
+          <w:p>
+            <w:r>
+              <w:t>GET</w:t>
+            </w:r>
+          </w:p>
+        </w:tc>
+        <w:tc>
+          <w:tcPr>
+            <w:tcW w:w="3464" w:type="dxa"/>
+          </w:tcPr>
+          <w:p>
+            <w:r>
+              <w:t>/ranks</w:t>
+            </w:r>
+          </w:p>
+        </w:tc>
+      </w:tr>
+      <w:tr>
+        <w:tc>
+          <w:tcPr>
+            <w:tcW w:w="3652" w:type="dxa"/>
+          </w:tcPr>
+          <w:p>
+            <w:r>
+              <w:t>Get all desks</w:t>
+            </w:r>
+          </w:p>
+        </w:tc>
+        <w:tc>
+          <w:tcPr>
+            <w:tcW w:w="2126" w:type="dxa"/>
+          </w:tcPr>
+          <w:p>
+            <w:r>
+              <w:t>GET</w:t>
+            </w:r>
+          </w:p>
+        </w:tc>
+        <w:tc>
+          <w:tcPr>
+            <w:tcW w:w="3464" w:type="dxa"/>
+          </w:tcPr>
+          <w:p>
+            <w:r>
+              <w:t>/desks</w:t>
+            </w:r>
+          </w:p>
+        </w:tc>
+      </w:tr>
+      <w:tr>
+        <w:tc>
+          <w:tcPr>
+            <w:tcW w:w="3652" w:type="dxa"/>
+          </w:tcPr>
+          <w:p>
+            <w:r>
+              <w:t>Get all statuses</w:t>
+            </w:r>
+          </w:p>
+        </w:tc>
+        <w:tc>
+          <w:tcPr>
+            <w:tcW w:w="2126" w:type="dxa"/>
+          </w:tcPr>
+          <w:p>
+            <w:r>
+              <w:t>GET</w:t>
+            </w:r>
+          </w:p>
+        </w:tc>
+        <w:tc>
+          <w:tcPr>
+            <w:tcW w:w="3464" w:type="dxa"/>
+          </w:tcPr>
+          <w:p>
+            <w:r>
+              <w:t>/statuses</w:t>
+            </w:r>
+          </w:p>
+        </w:tc>
+      </w:tr>
+      <w:tr>
+        <w:tc>
+          <w:tcPr>
+            <w:tcW w:w="3652" w:type="dxa"/>
+          </w:tcPr>
+          <w:p>
+            <w:r>
+              <w:t>Get all groups</w:t>
+            </w:r>
+          </w:p>
+        </w:tc>
+        <w:tc>
+          <w:tcPr>
+            <w:tcW w:w="2126" w:type="dxa"/>
+          </w:tcPr>
+          <w:p>
+            <w:r>
+              <w:t>GET</w:t>
+            </w:r>
+          </w:p>
+        </w:tc>
+        <w:tc>
+          <w:tcPr>
+            <w:tcW w:w="3464" w:type="dxa"/>
+          </w:tcPr>
+          <w:p>
+            <w:r>
+              <w:t>/groups</w:t>
+            </w:r>
+          </w:p>
+        </w:tc>
+      </w:tr>
     </w:tbl>
-    <w:p/>
     <w:p>
       <w:r>
-        <w:t xml:space="preserve"> </w:t>
-      </w:r>
-    </w:p>
-    <w:p>
-      <w:pPr>
-        <w:rPr>
-          <w:u w:val="single"/>
-        </w:rPr>
-      </w:pPr>
-      <w:r>
-        <w:rPr>
-          <w:u w:val="single"/>
-        </w:rPr>
         <w:br w:type="page"/>
       </w:r>
     </w:p>
@@ -2147,7 +2261,15 @@
             </w:r>
             <w:proofErr w:type="spellEnd"/>
             <w:r>
-              <w:t>", "password": "h0tsp0t" }</w:t>
+              <w:t>", "password": "</w:t>
+            </w:r>
+            <w:r>
+              <w:t>snicko</w:t>
+            </w:r>
+            <w:bookmarkStart w:id="0" w:name="_GoBack"/>
+            <w:bookmarkEnd w:id="0"/>
+            <w:r>
+              <w:t>" }</w:t>
             </w:r>
           </w:p>
         </w:tc>
@@ -2194,7 +2316,15 @@
               <w:t xml:space="preserve"> </w:t>
             </w:r>
             <w:r>
-              <w:t xml:space="preserve"> "</w:t>
+              <w:t xml:space="preserve"> </w:t>
+            </w:r>
+          </w:p>
+          <w:p>
+            <w:r>
+              <w:t xml:space="preserve">   </w:t>
+            </w:r>
+            <w:r>
+              <w:t>"</w:t>
             </w:r>
             <w:proofErr w:type="spellStart"/>
             <w:r>
@@ -2318,12 +2448,7 @@
           </w:p>
           <w:p>
             <w:r>
-              <w:t xml:space="preserve">       "name": "Cyber Security",</w:t>
-            </w:r>
-          </w:p>
-          <w:p>
-            <w:r>
-              <w:t xml:space="preserve">       "coordinator": "false"</w:t>
+              <w:t xml:space="preserve">       "name": "Cyber Security"</w:t>
             </w:r>
           </w:p>
           <w:p>
@@ -2604,6 +2729,7 @@
               <w:t>}</w:t>
             </w:r>
           </w:p>
+          <w:p/>
         </w:tc>
       </w:tr>
       <w:tr>
@@ -2621,6 +2747,7 @@
               <w:rPr>
                 <w:rFonts w:cs="Consolas"/>
               </w:rPr>
+              <w:lastRenderedPageBreak/>
               <w:t>Delete analyst</w:t>
             </w:r>
           </w:p>
@@ -2629,7 +2756,6 @@
               <w:rPr>
                 <w:rFonts w:cs="Consolas"/>
               </w:rPr>
-              <w:lastRenderedPageBreak/>
               <w:t>/analysts/</w:t>
             </w:r>
             <w:r>
@@ -2664,7 +2790,6 @@
           </w:tcPr>
           <w:p>
             <w:r>
-              <w:lastRenderedPageBreak/>
               <w:t>{ }</w:t>
             </w:r>
           </w:p>
@@ -2682,7 +2807,6 @@
               </w:rPr>
             </w:pPr>
             <w:r>
-              <w:lastRenderedPageBreak/>
               <w:t>Assign analyst to a desk</w:t>
             </w:r>
           </w:p>
@@ -2935,19 +3059,30 @@
             <w:tcW w:w="5528" w:type="dxa"/>
           </w:tcPr>
           <w:p>
+            <w:r>
+              <w:t>{ "</w:t>
+            </w:r>
+            <w:proofErr w:type="spellStart"/>
+            <w:r>
+              <w:t>noteId</w:t>
+            </w:r>
+            <w:proofErr w:type="spellEnd"/>
+            <w:r>
+              <w:t xml:space="preserve">": "0", </w:t>
+            </w:r>
+          </w:p>
+          <w:p>
+            <w:r>
+              <w:t xml:space="preserve">  </w:t>
+            </w:r>
+            <w:r>
+              <w:t>"title": "A title", "content": "Content…</w:t>
+            </w:r>
             <w:proofErr w:type="gramStart"/>
             <w:r>
-              <w:t>{ "</w:t>
-            </w:r>
-            <w:proofErr w:type="spellStart"/>
+              <w:t>" }</w:t>
+            </w:r>
             <w:proofErr w:type="gramEnd"/>
-            <w:r>
-              <w:t>noteId</w:t>
-            </w:r>
-            <w:proofErr w:type="spellEnd"/>
-            <w:r>
-              <w:t>": "0", "title": "A title", "content": "Content…" }</w:t>
-            </w:r>
           </w:p>
         </w:tc>
       </w:tr>
@@ -3268,7 +3403,13 @@
           </w:tcPr>
           <w:p>
             <w:r>
-              <w:t>{ "id": "0",</w:t>
+              <w:t>{</w:t>
+            </w:r>
+            <w:r>
+              <w:t xml:space="preserve"> </w:t>
+            </w:r>
+            <w:r>
+              <w:t>"id": "0",</w:t>
             </w:r>
           </w:p>
           <w:p>
@@ -3388,7 +3529,15 @@
           </w:tcPr>
           <w:p>
             <w:r>
-              <w:t>{ "id": "461",</w:t>
+              <w:t xml:space="preserve">{ </w:t>
+            </w:r>
+          </w:p>
+          <w:p>
+            <w:r>
+              <w:t xml:space="preserve">  </w:t>
+            </w:r>
+            <w:r>
+              <w:t>"id": "461",</w:t>
             </w:r>
           </w:p>
           <w:p>
@@ -3734,7 +3883,13 @@
           </w:tcPr>
           <w:p>
             <w:r>
-              <w:t>{ "id": "461",</w:t>
+              <w:t>{</w:t>
+            </w:r>
+            <w:r>
+              <w:t xml:space="preserve"> </w:t>
+            </w:r>
+            <w:r>
+              <w:t>"id": "461",</w:t>
             </w:r>
           </w:p>
           <w:p>
@@ -3749,8 +3904,6 @@
             <w:r>
               <w:t>",</w:t>
             </w:r>
-            <w:bookmarkStart w:id="0" w:name="_GoBack"/>
-            <w:bookmarkEnd w:id="0"/>
           </w:p>
           <w:p>
             <w:r>

</xml_diff>

<commit_message>
Add exception handling to the Amazon S3 plugin (occasionally can't connect with localhost). Update API documentation to show the URL should use HTTPS.
</commit_message>
<xml_diff>
--- a/REST API.docx
+++ b/REST API.docx
@@ -34,7 +34,7 @@
             <w:rStyle w:val="Hyperlink"/>
             <w:rFonts w:cs="Consolas"/>
           </w:rPr>
-          <w:t>http://calm-plains-3168.herokuapp.com</w:t>
+          <w:t>https://calm-plains-3168.herokuapp.com</w:t>
         </w:r>
       </w:hyperlink>
       <w:r>
@@ -140,7 +140,12 @@
         <w:t>/login</w:t>
       </w:r>
       <w:r>
-        <w:t xml:space="preserve"> or by setting headers </w:t>
+        <w:t xml:space="preserve"> or by setting head</w:t>
+      </w:r>
+      <w:bookmarkStart w:id="0" w:name="_GoBack"/>
+      <w:bookmarkEnd w:id="0"/>
+      <w:r>
+        <w:t xml:space="preserve">ers </w:t>
       </w:r>
       <w:r>
         <w:rPr>
@@ -2263,11 +2268,11 @@
             <w:r>
               <w:t>", "password": "</w:t>
             </w:r>
+            <w:proofErr w:type="spellStart"/>
             <w:r>
               <w:t>snicko</w:t>
             </w:r>
-            <w:bookmarkStart w:id="0" w:name="_GoBack"/>
-            <w:bookmarkEnd w:id="0"/>
+            <w:proofErr w:type="spellEnd"/>
             <w:r>
               <w:t>" }</w:t>
             </w:r>

</xml_diff>